<commit_message>
Minor cleanup and updated Governance Files
</commit_message>
<xml_diff>
--- a/governance/Portal-Code-Cleanup.docx
+++ b/governance/Portal-Code-Cleanup.docx
@@ -174,25 +174,7 @@
           <w:sz w:val="28"/>
           <w:szCs w:val="28"/>
         </w:rPr>
-        <w:t xml:space="preserve">Consolidate </w:t>
-      </w:r>
-      <w:proofErr w:type="spellStart"/>
-      <w:r>
-        <w:rPr>
-          <w:rFonts w:ascii="Century Gothic" w:hAnsi="Century Gothic" w:cs="Calibri"/>
-          <w:sz w:val="28"/>
-          <w:szCs w:val="28"/>
-        </w:rPr>
-        <w:t>javascript</w:t>
-      </w:r>
-      <w:proofErr w:type="spellEnd"/>
-      <w:r>
-        <w:rPr>
-          <w:rFonts w:ascii="Century Gothic" w:hAnsi="Century Gothic" w:cs="Calibri"/>
-          <w:sz w:val="28"/>
-          <w:szCs w:val="28"/>
-        </w:rPr>
-        <w:t xml:space="preserve"> to one file so that it can be updated from a single source</w:t>
+        <w:t>Consolidate javascript to one file so that it can be updated from a single source</w:t>
       </w:r>
     </w:p>
     <w:p>
@@ -222,25 +204,7 @@
           <w:sz w:val="28"/>
           <w:szCs w:val="28"/>
         </w:rPr>
-        <w:t xml:space="preserve">Remove inline </w:t>
-      </w:r>
-      <w:proofErr w:type="spellStart"/>
-      <w:r>
-        <w:rPr>
-          <w:rFonts w:ascii="Century Gothic" w:hAnsi="Century Gothic" w:cs="Calibri"/>
-          <w:sz w:val="28"/>
-          <w:szCs w:val="28"/>
-        </w:rPr>
-        <w:t>javascript</w:t>
-      </w:r>
-      <w:proofErr w:type="spellEnd"/>
-      <w:r>
-        <w:rPr>
-          <w:rFonts w:ascii="Century Gothic" w:hAnsi="Century Gothic" w:cs="Calibri"/>
-          <w:sz w:val="28"/>
-          <w:szCs w:val="28"/>
-        </w:rPr>
-        <w:t xml:space="preserve"> usage</w:t>
+        <w:t>Remove inline javascript usage</w:t>
       </w:r>
     </w:p>
     <w:p>
@@ -597,8 +561,26 @@
           <w:sz w:val="28"/>
           <w:szCs w:val="28"/>
         </w:rPr>
-        <w:t>Naming declaration changes for classes</w:t>
-      </w:r>
+        <w:t xml:space="preserve">HTML Tag </w:t>
+      </w:r>
+      <w:r>
+        <w:rPr>
+          <w:rFonts w:ascii="Century Gothic" w:hAnsi="Century Gothic" w:cs="Calibri"/>
+          <w:sz w:val="28"/>
+          <w:szCs w:val="28"/>
+        </w:rPr>
+        <w:t xml:space="preserve">Naming declaration changes </w:t>
+      </w:r>
+      <w:r>
+        <w:rPr>
+          <w:rFonts w:ascii="Century Gothic" w:hAnsi="Century Gothic" w:cs="Calibri"/>
+          <w:sz w:val="28"/>
+          <w:szCs w:val="28"/>
+        </w:rPr>
+        <w:t>and class updates</w:t>
+      </w:r>
+      <w:bookmarkStart w:id="0" w:name="_GoBack"/>
+      <w:bookmarkEnd w:id="0"/>
     </w:p>
     <w:p>
       <w:pPr>
@@ -627,40 +609,22 @@
           <w:sz w:val="28"/>
           <w:szCs w:val="28"/>
         </w:rPr>
-        <w:t xml:space="preserve">Template Movement of Objects, ex: Documentation Page Template, we need to ask </w:t>
-      </w:r>
-      <w:proofErr w:type="spellStart"/>
-      <w:r>
-        <w:rPr>
-          <w:rFonts w:ascii="Century Gothic" w:hAnsi="Century Gothic" w:cs="Calibri"/>
-          <w:sz w:val="28"/>
-          <w:szCs w:val="28"/>
-        </w:rPr>
-        <w:t>Mashery</w:t>
-      </w:r>
-      <w:proofErr w:type="spellEnd"/>
-      <w:r>
-        <w:rPr>
-          <w:rFonts w:ascii="Century Gothic" w:hAnsi="Century Gothic" w:cs="Calibri"/>
-          <w:sz w:val="28"/>
-          <w:szCs w:val="28"/>
-        </w:rPr>
-        <w:t xml:space="preserve"> if we can alter this.</w:t>
-      </w:r>
-    </w:p>
-    <w:p>
-      <w:pPr>
-        <w:widowControl w:val="0"/>
-        <w:tabs>
-          <w:tab w:val="left" w:pos="220"/>
-          <w:tab w:val="left" w:pos="720"/>
-        </w:tabs>
-        <w:autoSpaceDE w:val="0"/>
-        <w:autoSpaceDN w:val="0"/>
-        <w:adjustRightInd w:val="0"/>
-        <w:rPr>
-          <w:rFonts w:ascii="Century Gothic" w:hAnsi="Century Gothic" w:cs="Calibri"/>
-          <w:b/>
+        <w:t>Template Movement of Objects, ex: Documentation Page Template, we need to ask Mashery if we can alter this.</w:t>
+      </w:r>
+    </w:p>
+    <w:p>
+      <w:pPr>
+        <w:pStyle w:val="ListParagraph"/>
+        <w:widowControl w:val="0"/>
+        <w:tabs>
+          <w:tab w:val="left" w:pos="220"/>
+          <w:tab w:val="left" w:pos="720"/>
+        </w:tabs>
+        <w:autoSpaceDE w:val="0"/>
+        <w:autoSpaceDN w:val="0"/>
+        <w:adjustRightInd w:val="0"/>
+        <w:rPr>
+          <w:rFonts w:ascii="Century Gothic" w:hAnsi="Century Gothic" w:cs="Calibri"/>
           <w:sz w:val="28"/>
           <w:szCs w:val="28"/>
         </w:rPr>
@@ -722,8 +686,6 @@
         </w:rPr>
         <w:t>HTTP Errors</w:t>
       </w:r>
-      <w:bookmarkStart w:id="0" w:name="_GoBack"/>
-      <w:bookmarkEnd w:id="0"/>
     </w:p>
     <w:p>
       <w:pPr>

</xml_diff>